<commit_message>
started to write loop for adversarial training
</commit_message>
<xml_diff>
--- a/PersonalFiles/Danko/TODO lists/TODO_Friday meeting.docx
+++ b/PersonalFiles/Danko/TODO lists/TODO_Friday meeting.docx
@@ -91,7 +91,7 @@
           </mc:Choice>
           <mc:Fallback>
             <w:pict>
-              <v:rect w14:anchorId="10822707" id="Rectangle 1" o:spid="_x0000_s1026" style="position:absolute;margin-left:-34.85pt;margin-top:-25.85pt;width:539.25pt;height:295.5pt;z-index:-251657216;visibility:visible;mso-wrap-style:square;mso-width-percent:0;mso-height-percent:0;mso-wrap-distance-left:9pt;mso-wrap-distance-top:0;mso-wrap-distance-right:9pt;mso-wrap-distance-bottom:0;mso-position-horizontal:absolute;mso-position-horizontal-relative:margin;mso-position-vertical:absolute;mso-position-vertical-relative:text;mso-width-percent:0;mso-height-percent:0;mso-width-relative:margin;mso-height-relative:margin;v-text-anchor:middle" o:gfxdata="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" fillcolor="#d8d8d8 [2732]" strokecolor="#1f3763 [1604]" strokeweight="1pt">
+              <v:rect w14:anchorId="07CC7ED0" id="Rectangle 1" o:spid="_x0000_s1026" style="position:absolute;margin-left:-34.85pt;margin-top:-25.85pt;width:539.25pt;height:295.5pt;z-index:-251657216;visibility:visible;mso-wrap-style:square;mso-width-percent:0;mso-height-percent:0;mso-wrap-distance-left:9pt;mso-wrap-distance-top:0;mso-wrap-distance-right:9pt;mso-wrap-distance-bottom:0;mso-position-horizontal:absolute;mso-position-horizontal-relative:margin;mso-position-vertical:absolute;mso-position-vertical-relative:text;mso-width-percent:0;mso-height-percent:0;mso-width-relative:margin;mso-height-relative:margin;v-text-anchor:middle" o:gfxdata="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" fillcolor="#d8d8d8 [2732]" strokecolor="#1f3763 [1604]" strokeweight="1pt">
                 <w10:wrap anchorx="margin"/>
               </v:rect>
             </w:pict>
@@ -461,55 +461,294 @@
         </w:rPr>
         <w:t>informal description of generator and discriminator (done below)</w:t>
       </w:r>
+    </w:p>
+    <w:p>
+      <w:pPr>
+        <w:spacing w:after="0"/>
+        <w:rPr>
+          <w:sz w:val="24"/>
+          <w:szCs w:val="24"/>
+        </w:rPr>
+      </w:pPr>
+    </w:p>
+    <w:p>
+      <w:pPr>
+        <w:spacing w:after="0"/>
+        <w:rPr>
+          <w:sz w:val="24"/>
+          <w:szCs w:val="24"/>
+        </w:rPr>
+      </w:pPr>
+    </w:p>
+    <w:p>
+      <w:pPr>
+        <w:spacing w:after="0"/>
+        <w:rPr>
+          <w:sz w:val="24"/>
+          <w:szCs w:val="24"/>
+        </w:rPr>
+      </w:pPr>
+    </w:p>
+    <w:p>
+      <w:pPr>
+        <w:spacing w:after="0"/>
+        <w:rPr>
+          <w:b/>
+          <w:bCs/>
+          <w:sz w:val="24"/>
+          <w:szCs w:val="24"/>
+        </w:rPr>
+      </w:pPr>
+      <w:r>
+        <w:rPr>
+          <w:b/>
+          <w:bCs/>
+          <w:sz w:val="24"/>
+          <w:szCs w:val="24"/>
+        </w:rPr>
+        <w:t>GENERATOR</w:t>
+      </w:r>
+    </w:p>
+    <w:p>
+      <w:pPr>
+        <w:pStyle w:val="ListParagraph"/>
+        <w:numPr>
+          <w:ilvl w:val="0"/>
+          <w:numId w:val="1"/>
+        </w:numPr>
+        <w:spacing w:after="0"/>
+        <w:rPr>
+          <w:b/>
+          <w:bCs/>
+          <w:sz w:val="24"/>
+          <w:szCs w:val="24"/>
+        </w:rPr>
+      </w:pPr>
+      <w:r>
+        <w:rPr>
+          <w:sz w:val="24"/>
+          <w:szCs w:val="24"/>
+        </w:rPr>
+        <w:t xml:space="preserve">We use Seq2Seq model, or in other words, Encoder-Decoder model; </w:t>
+      </w:r>
+      <w:proofErr w:type="spellStart"/>
+      <w:r>
+        <w:rPr>
+          <w:sz w:val="24"/>
+          <w:szCs w:val="24"/>
+        </w:rPr>
+        <w:t>kinda</w:t>
+      </w:r>
+      <w:proofErr w:type="spellEnd"/>
+      <w:r>
+        <w:rPr>
+          <w:sz w:val="24"/>
+          <w:szCs w:val="24"/>
+        </w:rPr>
+        <w:t xml:space="preserve"> well described here </w:t>
+      </w:r>
+      <w:hyperlink r:id="rId6" w:history="1">
+        <w:r>
+          <w:rPr>
+            <w:rStyle w:val="Hyperlink"/>
+          </w:rPr>
+          <w:t>https://arxiv.org/pdf/1602.06023.pdf</w:t>
+        </w:r>
+      </w:hyperlink>
+      <w:r>
+        <w:t xml:space="preserve"> with a good illustration</w:t>
+      </w:r>
+    </w:p>
+    <w:p>
+      <w:pPr>
+        <w:pStyle w:val="ListParagraph"/>
+        <w:numPr>
+          <w:ilvl w:val="0"/>
+          <w:numId w:val="1"/>
+        </w:numPr>
+        <w:spacing w:after="0"/>
+        <w:rPr>
+          <w:b/>
+          <w:bCs/>
+          <w:sz w:val="24"/>
+          <w:szCs w:val="24"/>
+        </w:rPr>
+      </w:pPr>
+      <w:r>
+        <w:rPr>
+          <w:b/>
+          <w:bCs/>
+          <w:sz w:val="24"/>
+          <w:szCs w:val="24"/>
+        </w:rPr>
+        <w:t>Encoder:</w:t>
+      </w:r>
+    </w:p>
+    <w:p>
+      <w:pPr>
+        <w:pStyle w:val="ListParagraph"/>
+        <w:numPr>
+          <w:ilvl w:val="1"/>
+          <w:numId w:val="1"/>
+        </w:numPr>
+        <w:spacing w:after="0"/>
+        <w:rPr>
+          <w:b/>
+          <w:bCs/>
+          <w:sz w:val="24"/>
+          <w:szCs w:val="24"/>
+        </w:rPr>
+      </w:pPr>
+      <w:r>
+        <w:rPr>
+          <w:sz w:val="24"/>
+          <w:szCs w:val="24"/>
+        </w:rPr>
+        <w:t xml:space="preserve">Embedding layer (we use pretrained 200d </w:t>
+      </w:r>
+      <w:proofErr w:type="spellStart"/>
+      <w:r>
+        <w:rPr>
+          <w:sz w:val="24"/>
+          <w:szCs w:val="24"/>
+        </w:rPr>
+        <w:t>GloVe</w:t>
+      </w:r>
+      <w:proofErr w:type="spellEnd"/>
+      <w:r>
+        <w:rPr>
+          <w:sz w:val="24"/>
+          <w:szCs w:val="24"/>
+        </w:rPr>
+        <w:t>) -&gt; Dropout -&gt; Bidirectional GRU with one layer and a hidden size of 128/256/512</w:t>
+      </w:r>
+    </w:p>
+    <w:p>
+      <w:pPr>
+        <w:pStyle w:val="ListParagraph"/>
+        <w:numPr>
+          <w:ilvl w:val="1"/>
+          <w:numId w:val="1"/>
+        </w:numPr>
+        <w:spacing w:after="0"/>
+        <w:rPr>
+          <w:b/>
+          <w:bCs/>
+          <w:sz w:val="24"/>
+          <w:szCs w:val="24"/>
+        </w:rPr>
+      </w:pPr>
+      <w:r>
+        <w:rPr>
+          <w:sz w:val="24"/>
+          <w:szCs w:val="24"/>
+        </w:rPr>
+        <w:t>RNN return output and hidden state. The last hidden state (both from forward and backward RNN) is further fed through fully-connected layer and hyperbolic-tangent non-linearity</w:t>
+      </w:r>
+    </w:p>
+    <w:p>
+      <w:pPr>
+        <w:pStyle w:val="ListParagraph"/>
+        <w:numPr>
+          <w:ilvl w:val="0"/>
+          <w:numId w:val="1"/>
+        </w:numPr>
+        <w:spacing w:after="0"/>
+        <w:rPr>
+          <w:b/>
+          <w:bCs/>
+          <w:sz w:val="24"/>
+          <w:szCs w:val="24"/>
+        </w:rPr>
+      </w:pPr>
+      <w:r>
+        <w:rPr>
+          <w:b/>
+          <w:bCs/>
+          <w:sz w:val="24"/>
+          <w:szCs w:val="24"/>
+        </w:rPr>
+        <w:t>Decoder with attention:</w:t>
+      </w:r>
+    </w:p>
+    <w:p>
+      <w:pPr>
+        <w:pStyle w:val="ListParagraph"/>
+        <w:numPr>
+          <w:ilvl w:val="1"/>
+          <w:numId w:val="1"/>
+        </w:numPr>
+        <w:spacing w:after="0"/>
+        <w:rPr>
+          <w:b/>
+          <w:bCs/>
+          <w:sz w:val="24"/>
+          <w:szCs w:val="24"/>
+        </w:rPr>
+      </w:pPr>
+      <w:r>
+        <w:rPr>
+          <w:sz w:val="24"/>
+          <w:szCs w:val="24"/>
+        </w:rPr>
+        <w:t>attention is described in NLP Lecture 11</w:t>
+      </w:r>
+    </w:p>
+    <w:p>
+      <w:pPr>
+        <w:pStyle w:val="ListParagraph"/>
+        <w:numPr>
+          <w:ilvl w:val="1"/>
+          <w:numId w:val="1"/>
+        </w:numPr>
+        <w:spacing w:after="0"/>
+        <w:rPr>
+          <w:b/>
+          <w:bCs/>
+          <w:sz w:val="24"/>
+          <w:szCs w:val="24"/>
+        </w:rPr>
+      </w:pPr>
+      <w:r>
+        <w:rPr>
+          <w:sz w:val="24"/>
+          <w:szCs w:val="24"/>
+        </w:rPr>
+        <w:t>Unidirectional GRU RNN with the same size as of encoder one</w:t>
+      </w:r>
+    </w:p>
+    <w:p>
+      <w:pPr>
+        <w:pStyle w:val="ListParagraph"/>
+        <w:numPr>
+          <w:ilvl w:val="0"/>
+          <w:numId w:val="1"/>
+        </w:numPr>
+        <w:spacing w:after="0"/>
+        <w:rPr>
+          <w:b/>
+          <w:bCs/>
+          <w:sz w:val="24"/>
+          <w:szCs w:val="24"/>
+        </w:rPr>
+      </w:pPr>
+      <w:r>
+        <w:rPr>
+          <w:sz w:val="24"/>
+          <w:szCs w:val="24"/>
+        </w:rPr>
+        <w:t xml:space="preserve">for more information follow our code here </w:t>
+      </w:r>
+      <w:hyperlink r:id="rId7" w:history="1">
+        <w:r>
+          <w:rPr>
+            <w:rStyle w:val="Hyperlink"/>
+          </w:rPr>
+          <w:t>https://github.com/stancld/GeneratingHeadline_GANs/blob/master/Code/Models/Attention_seq2seq.py</w:t>
+        </w:r>
+      </w:hyperlink>
       <w:bookmarkStart w:id="0" w:name="_GoBack"/>
       <w:bookmarkEnd w:id="0"/>
-    </w:p>
-    <w:p>
-      <w:pPr>
-        <w:spacing w:after="0"/>
-        <w:rPr>
-          <w:sz w:val="24"/>
-          <w:szCs w:val="24"/>
-        </w:rPr>
-      </w:pPr>
-    </w:p>
-    <w:p>
-      <w:pPr>
-        <w:spacing w:after="0"/>
-        <w:rPr>
-          <w:sz w:val="24"/>
-          <w:szCs w:val="24"/>
-        </w:rPr>
-      </w:pPr>
-    </w:p>
-    <w:p>
-      <w:pPr>
-        <w:spacing w:after="0"/>
-        <w:rPr>
-          <w:sz w:val="24"/>
-          <w:szCs w:val="24"/>
-        </w:rPr>
-      </w:pPr>
-    </w:p>
-    <w:p>
-      <w:pPr>
-        <w:spacing w:after="0"/>
-        <w:rPr>
-          <w:b/>
-          <w:bCs/>
-          <w:sz w:val="24"/>
-          <w:szCs w:val="24"/>
-        </w:rPr>
-      </w:pPr>
-      <w:r>
-        <w:rPr>
-          <w:b/>
-          <w:bCs/>
-          <w:sz w:val="24"/>
-          <w:szCs w:val="24"/>
-        </w:rPr>
-        <w:t>GENERATOR</w:t>
-      </w:r>
     </w:p>
     <w:p>
       <w:pPr>
@@ -577,7 +816,7 @@
         </w:rPr>
         <w:t xml:space="preserve">We use exactly the model described in </w:t>
       </w:r>
-      <w:hyperlink r:id="rId6" w:history="1">
+      <w:hyperlink r:id="rId8" w:history="1">
         <w:r>
           <w:rPr>
             <w:rStyle w:val="Hyperlink"/>
@@ -585,6 +824,12 @@
           <w:t>https://arxiv.org/pdf/1408.5882.pdf</w:t>
         </w:r>
       </w:hyperlink>
+      <w:r>
+        <w:t xml:space="preserve"> (there are good il</w:t>
+      </w:r>
+      <w:r>
+        <w:t>lustrations and descriptions)</w:t>
+      </w:r>
     </w:p>
     <w:p>
       <w:pPr>
@@ -606,7 +851,54 @@
         <w:t xml:space="preserve">We have </w:t>
       </w:r>
       <w:r>
-        <w:t>3 convolutional layers with a filter size of 3, 4 and 5; there are always 100 kernel filters</w:t>
+        <w:t xml:space="preserve">3 convolutional layers with a filter size of 3, 4 and 5; there are always </w:t>
+      </w:r>
+      <w:r>
+        <w:t>XY (TBD)</w:t>
+      </w:r>
+      <w:r>
+        <w:t xml:space="preserve"> kernel filters</w:t>
+      </w:r>
+      <w:r>
+        <w:t xml:space="preserve">. This layer is followed by </w:t>
+      </w:r>
+      <w:proofErr w:type="spellStart"/>
+      <w:r>
+        <w:t>ReLU</w:t>
+      </w:r>
+      <w:proofErr w:type="spellEnd"/>
+      <w:r>
+        <w:t xml:space="preserve"> non-linearity</w:t>
+      </w:r>
+      <w:r>
+        <w:t xml:space="preserve"> and 1d </w:t>
+      </w:r>
+      <w:proofErr w:type="spellStart"/>
+      <w:r>
+        <w:t>MaxPool</w:t>
+      </w:r>
+      <w:proofErr w:type="spellEnd"/>
+      <w:r>
+        <w:t xml:space="preserve">. This </w:t>
+      </w:r>
+      <w:proofErr w:type="spellStart"/>
+      <w:r>
+        <w:t>maxpool</w:t>
+      </w:r>
+      <w:proofErr w:type="spellEnd"/>
+      <w:r>
+        <w:t xml:space="preserve"> is through the whole sequence. (please see our code) </w:t>
+      </w:r>
+      <w:hyperlink r:id="rId9" w:history="1">
+        <w:r>
+          <w:rPr>
+            <w:rStyle w:val="Hyperlink"/>
+          </w:rPr>
+          <w:t>https://github.com/stancld/GeneratingHeadline_GANs/blob/master/Code/Models/CNN_text_clf.py</w:t>
+        </w:r>
+      </w:hyperlink>
+      <w:r>
+        <w:t xml:space="preserve"> )</w:t>
       </w:r>
     </w:p>
     <w:p>
@@ -626,15 +918,69 @@
         </w:rPr>
       </w:pPr>
       <w:r>
-        <w:t xml:space="preserve">All the convolutions are applied directly on input sentence (summary) and </w:t>
+        <w:t>All the convolutions are applied directly on input sentence (summary) and their outputs</w:t>
+      </w:r>
+      <w:r>
+        <w:t xml:space="preserve"> after an application of </w:t>
       </w:r>
       <w:proofErr w:type="spellStart"/>
       <w:r>
-        <w:t>their</w:t>
+        <w:t>ReLu</w:t>
       </w:r>
       <w:proofErr w:type="spellEnd"/>
       <w:r>
-        <w:t xml:space="preserve"> outputs are then concatenated to a single vector</w:t>
+        <w:t xml:space="preserve"> and </w:t>
+      </w:r>
+      <w:proofErr w:type="spellStart"/>
+      <w:r>
+        <w:t>MaxPool</w:t>
+      </w:r>
+      <w:proofErr w:type="spellEnd"/>
+      <w:r>
+        <w:t xml:space="preserve"> are then concatenated </w:t>
+      </w:r>
+      <w:r>
+        <w:t>in</w:t>
+      </w:r>
+      <w:r>
+        <w:t xml:space="preserve">to a </w:t>
+      </w:r>
+      <w:r>
+        <w:t>vector.</w:t>
+      </w:r>
+    </w:p>
+    <w:p>
+      <w:pPr>
+        <w:pStyle w:val="ListParagraph"/>
+        <w:numPr>
+          <w:ilvl w:val="0"/>
+          <w:numId w:val="1"/>
+        </w:numPr>
+        <w:tabs>
+          <w:tab w:val="left" w:pos="2535"/>
+        </w:tabs>
+        <w:spacing w:after="0"/>
+        <w:rPr>
+          <w:sz w:val="24"/>
+          <w:szCs w:val="24"/>
+        </w:rPr>
+      </w:pPr>
+      <w:r>
+        <w:t>Then, t</w:t>
+      </w:r>
+      <w:r>
+        <w:t xml:space="preserve">his is followed by dropout layer, fully-connected layers and </w:t>
+      </w:r>
+      <w:proofErr w:type="spellStart"/>
+      <w:r>
+        <w:t>softmax</w:t>
+      </w:r>
+      <w:proofErr w:type="spellEnd"/>
+      <w:r>
+        <w:t xml:space="preserve"> non-linearity</w:t>
+      </w:r>
+      <w:r>
+        <w:t xml:space="preserve"> giving output probabilities indicating whether a summary is real or generated</w:t>
       </w:r>
     </w:p>
     <w:sectPr>
@@ -664,7 +1010,7 @@
         <w:rFonts w:ascii="Calibri" w:eastAsiaTheme="minorHAnsi" w:hAnsi="Calibri" w:cs="Calibri" w:hint="default"/>
       </w:rPr>
     </w:lvl>
-    <w:lvl w:ilvl="1" w:tplc="04090003" w:tentative="1">
+    <w:lvl w:ilvl="1" w:tplc="04090003">
       <w:start w:val="1"/>
       <w:numFmt w:val="bullet"/>
       <w:lvlText w:val="o"/>
@@ -1321,12 +1667,23 @@
     <w:name w:val="Hyperlink"/>
     <w:basedOn w:val="DefaultParagraphFont"/>
     <w:uiPriority w:val="99"/>
-    <w:semiHidden/>
     <w:unhideWhenUsed/>
     <w:rsid w:val="00102003"/>
     <w:rPr>
       <w:color w:val="0000FF"/>
       <w:u w:val="single"/>
+    </w:rPr>
+  </w:style>
+  <w:style w:type="character" w:styleId="UnresolvedMention">
+    <w:name w:val="Unresolved Mention"/>
+    <w:basedOn w:val="DefaultParagraphFont"/>
+    <w:uiPriority w:val="99"/>
+    <w:semiHidden/>
+    <w:unhideWhenUsed/>
+    <w:rsid w:val="00A63C96"/>
+    <w:rPr>
+      <w:color w:val="605E5C"/>
+      <w:shd w:val="clear" w:color="auto" w:fill="E1DFDD"/>
     </w:rPr>
   </w:style>
 </w:styles>
@@ -1632,7 +1989,7 @@
 </file>
 
 <file path=customXml/itemProps1.xml><?xml version="1.0" encoding="utf-8"?>
-<ds:datastoreItem xmlns:ds="http://schemas.openxmlformats.org/officeDocument/2006/customXml" ds:itemID="{BD190BBD-3F7A-4FF7-BB93-C4B9BD632719}">
+<ds:datastoreItem xmlns:ds="http://schemas.openxmlformats.org/officeDocument/2006/customXml" ds:itemID="{EDACC041-D626-4668-A92E-B7A7D10CBEFA}">
   <ds:schemaRefs>
     <ds:schemaRef ds:uri="http://schemas.openxmlformats.org/officeDocument/2006/bibliography"/>
   </ds:schemaRefs>

</xml_diff>